<commit_message>
I added better prompts for ProcuctWriter.java and took the screenshoots need in the doc sheet.
</commit_message>
<xml_diff>
--- a/Labs/Lab01_Practicum/Practicum/src/Kalala_Denis_Pract01_Review.docx.docx
+++ b/Labs/Lab01_Practicum/Practicum/src/Kalala_Denis_Pract01_Review.docx.docx
@@ -1,6 +1,6 @@
 
 <file path=word/document.xml><?xml version="1.0" encoding="utf-8"?>
-<w:document xmlns:wpc="http://schemas.microsoft.com/office/word/2010/wordprocessingCanvas" xmlns:cx="http://schemas.microsoft.com/office/drawing/2014/chartex" xmlns:cx1="http://schemas.microsoft.com/office/drawing/2015/9/8/chartex" xmlns:cx2="http://schemas.microsoft.com/office/drawing/2015/10/21/chartex" xmlns:cx3="http://schemas.microsoft.com/office/drawing/2016/5/9/chartex" xmlns:cx4="http://schemas.microsoft.com/office/drawing/2016/5/10/chartex" xmlns:cx5="http://schemas.microsoft.com/office/drawing/2016/5/11/chartex" xmlns:cx6="http://schemas.microsoft.com/office/drawing/2016/5/12/chartex" xmlns:cx7="http://schemas.microsoft.com/office/drawing/2016/5/13/chartex" xmlns:cx8="http://schemas.microsoft.com/office/drawing/2016/5/14/chartex" xmlns:mc="http://schemas.openxmlformats.org/markup-compatibility/2006" xmlns:aink="http://schemas.microsoft.com/office/drawing/2016/ink" xmlns:am3d="http://schemas.microsoft.com/office/drawing/2017/model3d" xmlns:o="urn:schemas-microsoft-com:office:office" xmlns:r="http://schemas.openxmlformats.org/officeDocument/2006/relationships" xmlns:m="http://schemas.openxmlformats.org/officeDocument/2006/math" xmlns:v="urn:schemas-microsoft-com:vml" xmlns:wp14="http://schemas.microsoft.com/office/word/2010/wordprocessingDrawing" xmlns:wp="http://schemas.openxmlformats.org/drawingml/2006/wordprocessingDrawing" xmlns:w10="urn:schemas-microsoft-com:office:word" xmlns:w="http://schemas.openxmlformats.org/wordprocessingml/2006/main" xmlns:w14="http://schemas.microsoft.com/office/word/2010/wordml" xmlns:w15="http://schemas.microsoft.com/office/word/2012/wordml" xmlns:w16cex="http://schemas.microsoft.com/office/word/2018/wordml/cex" xmlns:w16cid="http://schemas.microsoft.com/office/word/2016/wordml/cid" xmlns:w16="http://schemas.microsoft.com/office/word/2018/wordml" xmlns:w16sdtdh="http://schemas.microsoft.com/office/word/2020/wordml/sdtdatahash" xmlns:w16se="http://schemas.microsoft.com/office/word/2015/wordml/symex" xmlns:wpg="http://schemas.microsoft.com/office/word/2010/wordprocessingGroup" xmlns:wpi="http://schemas.microsoft.com/office/word/2010/wordprocessingInk" xmlns:wne="http://schemas.microsoft.com/office/word/2006/wordml" xmlns:wps="http://schemas.microsoft.com/office/word/2010/wordprocessingShape" mc:Ignorable="w14 w15 w16se w16cid w16 w16cex w16sdtdh wp14">
+<w:document xmlns:wpc="http://schemas.microsoft.com/office/word/2010/wordprocessingCanvas" xmlns:cx="http://schemas.microsoft.com/office/drawing/2014/chartex" xmlns:cx1="http://schemas.microsoft.com/office/drawing/2015/9/8/chartex" xmlns:cx2="http://schemas.microsoft.com/office/drawing/2015/10/21/chartex" xmlns:cx3="http://schemas.microsoft.com/office/drawing/2016/5/9/chartex" xmlns:cx4="http://schemas.microsoft.com/office/drawing/2016/5/10/chartex" xmlns:cx5="http://schemas.microsoft.com/office/drawing/2016/5/11/chartex" xmlns:cx6="http://schemas.microsoft.com/office/drawing/2016/5/12/chartex" xmlns:cx7="http://schemas.microsoft.com/office/drawing/2016/5/13/chartex" xmlns:cx8="http://schemas.microsoft.com/office/drawing/2016/5/14/chartex" xmlns:mc="http://schemas.openxmlformats.org/markup-compatibility/2006" xmlns:aink="http://schemas.microsoft.com/office/drawing/2016/ink" xmlns:am3d="http://schemas.microsoft.com/office/drawing/2017/model3d" xmlns:o="urn:schemas-microsoft-com:office:office" xmlns:oel="http://schemas.microsoft.com/office/2019/extlst" xmlns:r="http://schemas.openxmlformats.org/officeDocument/2006/relationships" xmlns:m="http://schemas.openxmlformats.org/officeDocument/2006/math" xmlns:v="urn:schemas-microsoft-com:vml" xmlns:wp14="http://schemas.microsoft.com/office/word/2010/wordprocessingDrawing" xmlns:wp="http://schemas.openxmlformats.org/drawingml/2006/wordprocessingDrawing" xmlns:w10="urn:schemas-microsoft-com:office:word" xmlns:w="http://schemas.openxmlformats.org/wordprocessingml/2006/main" xmlns:w14="http://schemas.microsoft.com/office/word/2010/wordml" xmlns:w15="http://schemas.microsoft.com/office/word/2012/wordml" xmlns:w16cex="http://schemas.microsoft.com/office/word/2018/wordml/cex" xmlns:w16cid="http://schemas.microsoft.com/office/word/2016/wordml/cid" xmlns:w16="http://schemas.microsoft.com/office/word/2018/wordml" xmlns:w16sdtdh="http://schemas.microsoft.com/office/word/2020/wordml/sdtdatahash" xmlns:w16se="http://schemas.microsoft.com/office/word/2015/wordml/symex" xmlns:wpg="http://schemas.microsoft.com/office/word/2010/wordprocessingGroup" xmlns:wpi="http://schemas.microsoft.com/office/word/2010/wordprocessingInk" xmlns:wne="http://schemas.microsoft.com/office/word/2006/wordml" xmlns:wps="http://schemas.microsoft.com/office/word/2010/wordprocessingShape" mc:Ignorable="w14 w15 w16se w16cid w16 w16cex w16sdtdh wp14">
   <w:body>
     <w:p>
       <w:pPr>
@@ -195,25 +195,7 @@
           <w:sz w:val="24"/>
           <w:szCs w:val="24"/>
         </w:rPr>
-        <w:t xml:space="preserve">Review the </w:t>
-      </w:r>
-      <w:proofErr w:type="spellStart"/>
-      <w:r>
-        <w:rPr>
-          <w:rFonts w:ascii="Times New Roman" w:hAnsi="Times New Roman"/>
-          <w:sz w:val="24"/>
-          <w:szCs w:val="24"/>
-        </w:rPr>
-        <w:t>SafeInput</w:t>
-      </w:r>
-      <w:proofErr w:type="spellEnd"/>
-      <w:r>
-        <w:rPr>
-          <w:rFonts w:ascii="Times New Roman" w:hAnsi="Times New Roman"/>
-          <w:sz w:val="24"/>
-          <w:szCs w:val="24"/>
-        </w:rPr>
-        <w:t xml:space="preserve"> library we developed in CP I. All our console programs will use this library</w:t>
+        <w:t>Review the SafeInput library we developed in CP I. All our console programs will use this library</w:t>
       </w:r>
     </w:p>
     <w:p>
@@ -282,25 +264,7 @@
           <w:sz w:val="24"/>
           <w:szCs w:val="24"/>
         </w:rPr>
-        <w:t xml:space="preserve">Note: we are switching to the IntelliJ editor this time. It will be used in future java courses so you should use it.  If you see a reference to </w:t>
-      </w:r>
-      <w:proofErr w:type="spellStart"/>
-      <w:r>
-        <w:rPr>
-          <w:rFonts w:ascii="Times New Roman" w:hAnsi="Times New Roman"/>
-          <w:sz w:val="24"/>
-          <w:szCs w:val="24"/>
-        </w:rPr>
-        <w:t>Netbeans</w:t>
-      </w:r>
-      <w:proofErr w:type="spellEnd"/>
-      <w:r>
-        <w:rPr>
-          <w:rFonts w:ascii="Times New Roman" w:hAnsi="Times New Roman"/>
-          <w:sz w:val="24"/>
-          <w:szCs w:val="24"/>
-        </w:rPr>
-        <w:t xml:space="preserve"> use IntelliJ instead.</w:t>
+        <w:t>Note: we are switching to the IntelliJ editor this time. It will be used in future java courses so you should use it.  If you see a reference to Netbeans use IntelliJ instead.</w:t>
       </w:r>
       <w:r>
         <w:rPr>
@@ -337,15 +301,7 @@
         <w:t>Practicum</w:t>
       </w:r>
       <w:r>
-        <w:t xml:space="preserve"> and make it public. (After you have a grade, you can change it </w:t>
-      </w:r>
-      <w:proofErr w:type="gramStart"/>
-      <w:r>
-        <w:t>to</w:t>
-      </w:r>
-      <w:proofErr w:type="gramEnd"/>
-      <w:r>
-        <w:t xml:space="preserve"> private.)</w:t>
+        <w:t xml:space="preserve"> and make it public. (After you have a grade, you can change it to private.)</w:t>
       </w:r>
     </w:p>
     <w:p>
@@ -446,27 +402,7 @@
           <w:sz w:val="24"/>
           <w:szCs w:val="24"/>
         </w:rPr>
-        <w:t xml:space="preserve"> (We will review in class during the first week how to use </w:t>
-      </w:r>
-      <w:proofErr w:type="spellStart"/>
-      <w:r>
-        <w:rPr>
-          <w:rFonts w:ascii="Times New Roman" w:hAnsi="Times New Roman"/>
-          <w:b/>
-          <w:sz w:val="24"/>
-          <w:szCs w:val="24"/>
-        </w:rPr>
-        <w:t>SafeInput</w:t>
-      </w:r>
-      <w:proofErr w:type="spellEnd"/>
-      <w:r>
-        <w:rPr>
-          <w:rFonts w:ascii="Times New Roman" w:hAnsi="Times New Roman"/>
-          <w:b/>
-          <w:sz w:val="24"/>
-          <w:szCs w:val="24"/>
-        </w:rPr>
-        <w:t>.)</w:t>
+        <w:t xml:space="preserve"> (We will review in class during the first week how to use SafeInput.)</w:t>
       </w:r>
     </w:p>
     <w:p>
@@ -535,25 +471,7 @@
           <w:sz w:val="24"/>
           <w:szCs w:val="24"/>
         </w:rPr>
-        <w:t xml:space="preserve">. You don’t know ahead of time how many Persons will be entered so use an </w:t>
-      </w:r>
-      <w:proofErr w:type="spellStart"/>
-      <w:r>
-        <w:rPr>
-          <w:rFonts w:ascii="Times New Roman" w:hAnsi="Times New Roman"/>
-          <w:sz w:val="24"/>
-          <w:szCs w:val="24"/>
-        </w:rPr>
-        <w:t>ArrayList</w:t>
-      </w:r>
-      <w:proofErr w:type="spellEnd"/>
-      <w:r>
-        <w:rPr>
-          <w:rFonts w:ascii="Times New Roman" w:hAnsi="Times New Roman"/>
-          <w:sz w:val="24"/>
-          <w:szCs w:val="24"/>
-        </w:rPr>
-        <w:t xml:space="preserve"> to store the records.</w:t>
+        <w:t>. You don’t know ahead of time how many Persons will be entered so use an ArrayList to store the records.</w:t>
       </w:r>
     </w:p>
     <w:p>
@@ -662,25 +580,7 @@
           <w:sz w:val="24"/>
           <w:szCs w:val="24"/>
         </w:rPr>
-        <w:t xml:space="preserve">Be sure to use the </w:t>
-      </w:r>
-      <w:proofErr w:type="spellStart"/>
-      <w:r>
-        <w:rPr>
-          <w:rFonts w:ascii="Times New Roman" w:hAnsi="Times New Roman"/>
-          <w:sz w:val="24"/>
-          <w:szCs w:val="24"/>
-        </w:rPr>
-        <w:t>SafeInput</w:t>
-      </w:r>
-      <w:proofErr w:type="spellEnd"/>
-      <w:r>
-        <w:rPr>
-          <w:rFonts w:ascii="Times New Roman" w:hAnsi="Times New Roman"/>
-          <w:sz w:val="24"/>
-          <w:szCs w:val="24"/>
-        </w:rPr>
-        <w:t xml:space="preserve"> library to completely bullet-proof your program.</w:t>
+        <w:t>Be sure to use the SafeInput library to completely bullet-proof your program.</w:t>
       </w:r>
       <w:r>
         <w:rPr>
@@ -714,6 +614,163 @@
           <w:szCs w:val="24"/>
         </w:rPr>
         <w:t>INSERT SEVERAL SCREEN SHOTS SHOWING THE INPUT OF THE DATA. BE SURE TO GET ONE OF A COMPLETE RECORD.</w:t>
+      </w:r>
+    </w:p>
+    <w:p>
+      <w:pPr>
+        <w:pStyle w:val="ListParagraph"/>
+        <w:rPr>
+          <w:rFonts w:ascii="Times New Roman" w:hAnsi="Times New Roman"/>
+          <w:sz w:val="24"/>
+          <w:szCs w:val="24"/>
+        </w:rPr>
+      </w:pPr>
+      <w:r>
+        <w:rPr>
+          <w:rFonts w:ascii="Times New Roman" w:hAnsi="Times New Roman"/>
+          <w:sz w:val="24"/>
+          <w:szCs w:val="24"/>
+        </w:rPr>
+        <w:drawing>
+          <wp:inline distT="0" distB="0" distL="0" distR="0" wp14:anchorId="5E903137" wp14:editId="3C15FC71">
+            <wp:extent cx="5943600" cy="2559050"/>
+            <wp:effectExtent l="0" t="0" r="0" b="0"/>
+            <wp:docPr id="34430002" name="Picture 1" descr="A screenshot of a computer&#10;&#10;Description automatically generated"/>
+            <wp:cNvGraphicFramePr>
+              <a:graphicFrameLocks xmlns:a="http://schemas.openxmlformats.org/drawingml/2006/main" noChangeAspect="1"/>
+            </wp:cNvGraphicFramePr>
+            <a:graphic xmlns:a="http://schemas.openxmlformats.org/drawingml/2006/main">
+              <a:graphicData uri="http://schemas.openxmlformats.org/drawingml/2006/picture">
+                <pic:pic xmlns:pic="http://schemas.openxmlformats.org/drawingml/2006/picture">
+                  <pic:nvPicPr>
+                    <pic:cNvPr id="34430002" name="Picture 1" descr="A screenshot of a computer&#10;&#10;Description automatically generated"/>
+                    <pic:cNvPicPr/>
+                  </pic:nvPicPr>
+                  <pic:blipFill>
+                    <a:blip r:embed="rId5"/>
+                    <a:stretch>
+                      <a:fillRect/>
+                    </a:stretch>
+                  </pic:blipFill>
+                  <pic:spPr>
+                    <a:xfrm>
+                      <a:off x="0" y="0"/>
+                      <a:ext cx="5943600" cy="2559050"/>
+                    </a:xfrm>
+                    <a:prstGeom prst="rect">
+                      <a:avLst/>
+                    </a:prstGeom>
+                  </pic:spPr>
+                </pic:pic>
+              </a:graphicData>
+            </a:graphic>
+          </wp:inline>
+        </w:drawing>
+      </w:r>
+    </w:p>
+    <w:p>
+      <w:pPr>
+        <w:pStyle w:val="ListParagraph"/>
+        <w:rPr>
+          <w:rFonts w:ascii="Times New Roman" w:hAnsi="Times New Roman"/>
+          <w:sz w:val="24"/>
+          <w:szCs w:val="24"/>
+        </w:rPr>
+      </w:pPr>
+      <w:r>
+        <w:rPr>
+          <w:rFonts w:ascii="Times New Roman" w:hAnsi="Times New Roman"/>
+          <w:sz w:val="24"/>
+          <w:szCs w:val="24"/>
+        </w:rPr>
+        <w:drawing>
+          <wp:inline distT="0" distB="0" distL="0" distR="0" wp14:anchorId="1794B6CA" wp14:editId="52F60785">
+            <wp:extent cx="5943600" cy="2348865"/>
+            <wp:effectExtent l="0" t="0" r="0" b="0"/>
+            <wp:docPr id="1507282552" name="Picture 1" descr="A screen shot of a computer&#10;&#10;Description automatically generated"/>
+            <wp:cNvGraphicFramePr>
+              <a:graphicFrameLocks xmlns:a="http://schemas.openxmlformats.org/drawingml/2006/main" noChangeAspect="1"/>
+            </wp:cNvGraphicFramePr>
+            <a:graphic xmlns:a="http://schemas.openxmlformats.org/drawingml/2006/main">
+              <a:graphicData uri="http://schemas.openxmlformats.org/drawingml/2006/picture">
+                <pic:pic xmlns:pic="http://schemas.openxmlformats.org/drawingml/2006/picture">
+                  <pic:nvPicPr>
+                    <pic:cNvPr id="1507282552" name="Picture 1" descr="A screen shot of a computer&#10;&#10;Description automatically generated"/>
+                    <pic:cNvPicPr/>
+                  </pic:nvPicPr>
+                  <pic:blipFill>
+                    <a:blip r:embed="rId6"/>
+                    <a:stretch>
+                      <a:fillRect/>
+                    </a:stretch>
+                  </pic:blipFill>
+                  <pic:spPr>
+                    <a:xfrm>
+                      <a:off x="0" y="0"/>
+                      <a:ext cx="5943600" cy="2348865"/>
+                    </a:xfrm>
+                    <a:prstGeom prst="rect">
+                      <a:avLst/>
+                    </a:prstGeom>
+                  </pic:spPr>
+                </pic:pic>
+              </a:graphicData>
+            </a:graphic>
+          </wp:inline>
+        </w:drawing>
+      </w:r>
+    </w:p>
+    <w:p>
+      <w:pPr>
+        <w:pStyle w:val="ListParagraph"/>
+        <w:rPr>
+          <w:rFonts w:ascii="Times New Roman" w:hAnsi="Times New Roman"/>
+          <w:sz w:val="24"/>
+          <w:szCs w:val="24"/>
+        </w:rPr>
+      </w:pPr>
+      <w:r>
+        <w:rPr>
+          <w:rFonts w:ascii="Times New Roman" w:hAnsi="Times New Roman"/>
+          <w:sz w:val="24"/>
+          <w:szCs w:val="24"/>
+        </w:rPr>
+        <w:lastRenderedPageBreak/>
+        <w:drawing>
+          <wp:inline distT="0" distB="0" distL="0" distR="0" wp14:anchorId="3852676D" wp14:editId="39BA1B4F">
+            <wp:extent cx="5943600" cy="2397125"/>
+            <wp:effectExtent l="0" t="0" r="0" b="3175"/>
+            <wp:docPr id="1275037750" name="Picture 1" descr="A computer screen shot of a black screen&#10;&#10;Description automatically generated"/>
+            <wp:cNvGraphicFramePr>
+              <a:graphicFrameLocks xmlns:a="http://schemas.openxmlformats.org/drawingml/2006/main" noChangeAspect="1"/>
+            </wp:cNvGraphicFramePr>
+            <a:graphic xmlns:a="http://schemas.openxmlformats.org/drawingml/2006/main">
+              <a:graphicData uri="http://schemas.openxmlformats.org/drawingml/2006/picture">
+                <pic:pic xmlns:pic="http://schemas.openxmlformats.org/drawingml/2006/picture">
+                  <pic:nvPicPr>
+                    <pic:cNvPr id="1275037750" name="Picture 1" descr="A computer screen shot of a black screen&#10;&#10;Description automatically generated"/>
+                    <pic:cNvPicPr/>
+                  </pic:nvPicPr>
+                  <pic:blipFill>
+                    <a:blip r:embed="rId7"/>
+                    <a:stretch>
+                      <a:fillRect/>
+                    </a:stretch>
+                  </pic:blipFill>
+                  <pic:spPr>
+                    <a:xfrm>
+                      <a:off x="0" y="0"/>
+                      <a:ext cx="5943600" cy="2397125"/>
+                    </a:xfrm>
+                    <a:prstGeom prst="rect">
+                      <a:avLst/>
+                    </a:prstGeom>
+                  </pic:spPr>
+                </pic:pic>
+              </a:graphicData>
+            </a:graphic>
+          </wp:inline>
+        </w:drawing>
       </w:r>
       <w:r>
         <w:rPr>
@@ -811,7 +868,6 @@
           <w:szCs w:val="24"/>
         </w:rPr>
       </w:pPr>
-      <w:proofErr w:type="spellStart"/>
       <w:r>
         <w:rPr>
           <w:rFonts w:ascii="Times New Roman" w:hAnsi="Times New Roman"/>
@@ -820,7 +876,6 @@
         </w:rPr>
         <w:t>LastName</w:t>
       </w:r>
-      <w:proofErr w:type="spellEnd"/>
     </w:p>
     <w:p>
       <w:pPr>
@@ -857,23 +912,13 @@
           <w:szCs w:val="24"/>
         </w:rPr>
       </w:pPr>
-      <w:proofErr w:type="spellStart"/>
-      <w:r>
-        <w:rPr>
-          <w:rFonts w:ascii="Times New Roman" w:hAnsi="Times New Roman"/>
-          <w:sz w:val="24"/>
-          <w:szCs w:val="24"/>
-        </w:rPr>
-        <w:t>YearOfBirth</w:t>
-      </w:r>
-      <w:proofErr w:type="spellEnd"/>
-      <w:r>
-        <w:rPr>
-          <w:rFonts w:ascii="Times New Roman" w:hAnsi="Times New Roman"/>
-          <w:sz w:val="24"/>
-          <w:szCs w:val="24"/>
-        </w:rPr>
-        <w:t xml:space="preserve"> (an int)</w:t>
+      <w:r>
+        <w:rPr>
+          <w:rFonts w:ascii="Times New Roman" w:hAnsi="Times New Roman"/>
+          <w:sz w:val="24"/>
+          <w:szCs w:val="24"/>
+        </w:rPr>
+        <w:t>YearOfBirth (an int)</w:t>
       </w:r>
     </w:p>
     <w:p>
@@ -1093,27 +1138,7 @@
           <w:sz w:val="24"/>
           <w:szCs w:val="24"/>
         </w:rPr>
-        <w:t xml:space="preserve">000004, </w:t>
-      </w:r>
-      <w:proofErr w:type="spellStart"/>
-      <w:r>
-        <w:rPr>
-          <w:rFonts w:ascii="Times New Roman" w:hAnsi="Times New Roman"/>
-          <w:b/>
-          <w:sz w:val="24"/>
-          <w:szCs w:val="24"/>
-        </w:rPr>
-        <w:t>Peregrin</w:t>
-      </w:r>
-      <w:proofErr w:type="spellEnd"/>
-      <w:r>
-        <w:rPr>
-          <w:rFonts w:ascii="Times New Roman" w:hAnsi="Times New Roman"/>
-          <w:b/>
-          <w:sz w:val="24"/>
-          <w:szCs w:val="24"/>
-        </w:rPr>
-        <w:t>, Took, Esq., 1</w:t>
+        <w:t>000004, Peregrin, Took, Esq., 1</w:t>
       </w:r>
       <w:r>
         <w:rPr>
@@ -1162,7 +1187,6 @@
         </w:rPr>
         <w:t xml:space="preserve">, </w:t>
       </w:r>
-      <w:proofErr w:type="spellStart"/>
       <w:r>
         <w:rPr>
           <w:rFonts w:ascii="Times New Roman" w:hAnsi="Times New Roman"/>
@@ -1172,7 +1196,6 @@
         </w:rPr>
         <w:t>Meridoc</w:t>
       </w:r>
-      <w:proofErr w:type="spellEnd"/>
       <w:r>
         <w:rPr>
           <w:rFonts w:ascii="Times New Roman" w:hAnsi="Times New Roman"/>
@@ -1182,7 +1205,6 @@
         </w:rPr>
         <w:t xml:space="preserve">, </w:t>
       </w:r>
-      <w:proofErr w:type="spellStart"/>
       <w:r>
         <w:rPr>
           <w:rFonts w:ascii="Times New Roman" w:hAnsi="Times New Roman"/>
@@ -1192,7 +1214,6 @@
         </w:rPr>
         <w:t>Brandybuck</w:t>
       </w:r>
-      <w:proofErr w:type="spellEnd"/>
       <w:r>
         <w:rPr>
           <w:rFonts w:ascii="Times New Roman" w:hAnsi="Times New Roman"/>
@@ -1242,25 +1263,7 @@
           <w:sz w:val="24"/>
           <w:szCs w:val="24"/>
         </w:rPr>
-        <w:t xml:space="preserve">Leave a copy of the data file in the project folder, </w:t>
-      </w:r>
-      <w:proofErr w:type="gramStart"/>
-      <w:r>
-        <w:rPr>
-          <w:rFonts w:ascii="Times New Roman" w:hAnsi="Times New Roman"/>
-          <w:sz w:val="24"/>
-          <w:szCs w:val="24"/>
-        </w:rPr>
-        <w:t>Please</w:t>
-      </w:r>
-      <w:proofErr w:type="gramEnd"/>
-      <w:r>
-        <w:rPr>
-          <w:rFonts w:ascii="Times New Roman" w:hAnsi="Times New Roman"/>
-          <w:sz w:val="24"/>
-          <w:szCs w:val="24"/>
-        </w:rPr>
-        <w:t xml:space="preserve"> remove other test files.</w:t>
+        <w:t>Leave a copy of the data file in the project folder, Please remove other test files.</w:t>
       </w:r>
       <w:r>
         <w:rPr>
@@ -1349,6 +1352,59 @@
           <w:szCs w:val="24"/>
         </w:rPr>
         <w:t>HERE!</w:t>
+      </w:r>
+    </w:p>
+    <w:p>
+      <w:pPr>
+        <w:pStyle w:val="ListParagraph"/>
+        <w:rPr>
+          <w:rFonts w:ascii="Times New Roman" w:hAnsi="Times New Roman"/>
+          <w:sz w:val="24"/>
+          <w:szCs w:val="24"/>
+        </w:rPr>
+      </w:pPr>
+      <w:r>
+        <w:rPr>
+          <w:rFonts w:ascii="Times New Roman" w:hAnsi="Times New Roman"/>
+          <w:sz w:val="24"/>
+          <w:szCs w:val="24"/>
+        </w:rPr>
+        <w:lastRenderedPageBreak/>
+        <w:drawing>
+          <wp:inline distT="0" distB="0" distL="0" distR="0" wp14:anchorId="5E8B9F64" wp14:editId="65264080">
+            <wp:extent cx="5943600" cy="3341370"/>
+            <wp:effectExtent l="0" t="0" r="0" b="0"/>
+            <wp:docPr id="1518999901" name="Picture 1" descr="A screenshot of a computer&#10;&#10;Description automatically generated"/>
+            <wp:cNvGraphicFramePr>
+              <a:graphicFrameLocks xmlns:a="http://schemas.openxmlformats.org/drawingml/2006/main" noChangeAspect="1"/>
+            </wp:cNvGraphicFramePr>
+            <a:graphic xmlns:a="http://schemas.openxmlformats.org/drawingml/2006/main">
+              <a:graphicData uri="http://schemas.openxmlformats.org/drawingml/2006/picture">
+                <pic:pic xmlns:pic="http://schemas.openxmlformats.org/drawingml/2006/picture">
+                  <pic:nvPicPr>
+                    <pic:cNvPr id="1518999901" name="Picture 1" descr="A screenshot of a computer&#10;&#10;Description automatically generated"/>
+                    <pic:cNvPicPr/>
+                  </pic:nvPicPr>
+                  <pic:blipFill>
+                    <a:blip r:embed="rId8"/>
+                    <a:stretch>
+                      <a:fillRect/>
+                    </a:stretch>
+                  </pic:blipFill>
+                  <pic:spPr>
+                    <a:xfrm>
+                      <a:off x="0" y="0"/>
+                      <a:ext cx="5943600" cy="3341370"/>
+                    </a:xfrm>
+                    <a:prstGeom prst="rect">
+                      <a:avLst/>
+                    </a:prstGeom>
+                  </pic:spPr>
+                </pic:pic>
+              </a:graphicData>
+            </a:graphic>
+          </wp:inline>
+        </w:drawing>
       </w:r>
     </w:p>
     <w:p>
@@ -1428,43 +1484,7 @@
           <w:sz w:val="24"/>
           <w:szCs w:val="24"/>
         </w:rPr>
-        <w:t xml:space="preserve">Be sure to use </w:t>
-      </w:r>
-      <w:proofErr w:type="spellStart"/>
-      <w:r>
-        <w:rPr>
-          <w:rFonts w:ascii="Times New Roman" w:hAnsi="Times New Roman"/>
-          <w:sz w:val="24"/>
-          <w:szCs w:val="24"/>
-        </w:rPr>
-        <w:t>JFileChooser</w:t>
-      </w:r>
-      <w:proofErr w:type="spellEnd"/>
-      <w:r>
-        <w:rPr>
-          <w:rFonts w:ascii="Times New Roman" w:hAnsi="Times New Roman"/>
-          <w:sz w:val="24"/>
-          <w:szCs w:val="24"/>
-        </w:rPr>
-        <w:t xml:space="preserve"> and </w:t>
-      </w:r>
-      <w:proofErr w:type="spellStart"/>
-      <w:r>
-        <w:rPr>
-          <w:rFonts w:ascii="Times New Roman" w:hAnsi="Times New Roman"/>
-          <w:sz w:val="24"/>
-          <w:szCs w:val="24"/>
-        </w:rPr>
-        <w:t>SafeInput</w:t>
-      </w:r>
-      <w:proofErr w:type="spellEnd"/>
-      <w:r>
-        <w:rPr>
-          <w:rFonts w:ascii="Times New Roman" w:hAnsi="Times New Roman"/>
-          <w:sz w:val="24"/>
-          <w:szCs w:val="24"/>
-        </w:rPr>
-        <w:t>.</w:t>
+        <w:t>Be sure to use JFileChooser and SafeInput.</w:t>
       </w:r>
     </w:p>
     <w:p>
@@ -1543,25 +1563,7 @@
           <w:sz w:val="24"/>
           <w:szCs w:val="24"/>
         </w:rPr>
-        <w:t xml:space="preserve">Use </w:t>
-      </w:r>
-      <w:proofErr w:type="spellStart"/>
-      <w:r>
-        <w:rPr>
-          <w:rFonts w:ascii="Times New Roman" w:hAnsi="Times New Roman"/>
-          <w:sz w:val="24"/>
-          <w:szCs w:val="24"/>
-        </w:rPr>
-        <w:t>String.format</w:t>
-      </w:r>
-      <w:proofErr w:type="spellEnd"/>
-      <w:r>
-        <w:rPr>
-          <w:rFonts w:ascii="Times New Roman" w:hAnsi="Times New Roman"/>
-          <w:sz w:val="24"/>
-          <w:szCs w:val="24"/>
-        </w:rPr>
-        <w:t xml:space="preserve"> to create a</w:t>
+        <w:t>Use String.format to create a</w:t>
       </w:r>
       <w:r>
         <w:rPr>
@@ -1634,47 +1636,7 @@
           <w:sz w:val="24"/>
           <w:szCs w:val="24"/>
         </w:rPr>
-        <w:t xml:space="preserve">           </w:t>
-      </w:r>
-      <w:proofErr w:type="spellStart"/>
-      <w:r>
-        <w:rPr>
-          <w:rFonts w:ascii="Times New Roman" w:hAnsi="Times New Roman"/>
-          <w:b/>
-          <w:sz w:val="24"/>
-          <w:szCs w:val="24"/>
-        </w:rPr>
-        <w:t>Firstname</w:t>
-      </w:r>
-      <w:proofErr w:type="spellEnd"/>
-      <w:r>
-        <w:rPr>
-          <w:rFonts w:ascii="Times New Roman" w:hAnsi="Times New Roman"/>
-          <w:b/>
-          <w:sz w:val="24"/>
-          <w:szCs w:val="24"/>
-        </w:rPr>
-        <w:t xml:space="preserve">     </w:t>
-      </w:r>
-      <w:proofErr w:type="spellStart"/>
-      <w:r>
-        <w:rPr>
-          <w:rFonts w:ascii="Times New Roman" w:hAnsi="Times New Roman"/>
-          <w:b/>
-          <w:sz w:val="24"/>
-          <w:szCs w:val="24"/>
-        </w:rPr>
-        <w:t>Lastname</w:t>
-      </w:r>
-      <w:proofErr w:type="spellEnd"/>
-      <w:r>
-        <w:rPr>
-          <w:rFonts w:ascii="Times New Roman" w:hAnsi="Times New Roman"/>
-          <w:b/>
-          <w:sz w:val="24"/>
-          <w:szCs w:val="24"/>
-        </w:rPr>
-        <w:t xml:space="preserve">       Title    YOB</w:t>
+        <w:t xml:space="preserve">           Firstname     Lastname       Title    YOB</w:t>
       </w:r>
       <w:r>
         <w:rPr>
@@ -1969,6 +1931,115 @@
     <w:p>
       <w:pPr>
         <w:pStyle w:val="ListParagraph"/>
+        <w:rPr>
+          <w:rFonts w:ascii="Times New Roman" w:hAnsi="Times New Roman"/>
+          <w:b/>
+          <w:sz w:val="24"/>
+          <w:szCs w:val="24"/>
+        </w:rPr>
+      </w:pPr>
+      <w:r>
+        <w:rPr>
+          <w:rFonts w:ascii="Times New Roman" w:hAnsi="Times New Roman"/>
+          <w:b/>
+          <w:sz w:val="24"/>
+          <w:szCs w:val="24"/>
+        </w:rPr>
+        <w:lastRenderedPageBreak/>
+        <w:drawing>
+          <wp:inline distT="0" distB="0" distL="0" distR="0" wp14:anchorId="30407EC9" wp14:editId="5C25FCC1">
+            <wp:extent cx="5943600" cy="3341370"/>
+            <wp:effectExtent l="0" t="0" r="0" b="0"/>
+            <wp:docPr id="1423545466" name="Picture 1" descr="A computer screen with a white box&#10;&#10;Description automatically generated"/>
+            <wp:cNvGraphicFramePr>
+              <a:graphicFrameLocks xmlns:a="http://schemas.openxmlformats.org/drawingml/2006/main" noChangeAspect="1"/>
+            </wp:cNvGraphicFramePr>
+            <a:graphic xmlns:a="http://schemas.openxmlformats.org/drawingml/2006/main">
+              <a:graphicData uri="http://schemas.openxmlformats.org/drawingml/2006/picture">
+                <pic:pic xmlns:pic="http://schemas.openxmlformats.org/drawingml/2006/picture">
+                  <pic:nvPicPr>
+                    <pic:cNvPr id="1423545466" name="Picture 1" descr="A computer screen with a white box&#10;&#10;Description automatically generated"/>
+                    <pic:cNvPicPr/>
+                  </pic:nvPicPr>
+                  <pic:blipFill>
+                    <a:blip r:embed="rId9"/>
+                    <a:stretch>
+                      <a:fillRect/>
+                    </a:stretch>
+                  </pic:blipFill>
+                  <pic:spPr>
+                    <a:xfrm>
+                      <a:off x="0" y="0"/>
+                      <a:ext cx="5943600" cy="3341370"/>
+                    </a:xfrm>
+                    <a:prstGeom prst="rect">
+                      <a:avLst/>
+                    </a:prstGeom>
+                  </pic:spPr>
+                </pic:pic>
+              </a:graphicData>
+            </a:graphic>
+          </wp:inline>
+        </w:drawing>
+      </w:r>
+    </w:p>
+    <w:p>
+      <w:pPr>
+        <w:pStyle w:val="ListParagraph"/>
+        <w:rPr>
+          <w:rFonts w:ascii="Times New Roman" w:hAnsi="Times New Roman"/>
+          <w:b/>
+          <w:sz w:val="24"/>
+          <w:szCs w:val="24"/>
+        </w:rPr>
+      </w:pPr>
+      <w:r>
+        <w:rPr>
+          <w:rFonts w:ascii="Times New Roman" w:hAnsi="Times New Roman"/>
+          <w:b/>
+          <w:sz w:val="24"/>
+          <w:szCs w:val="24"/>
+        </w:rPr>
+        <w:drawing>
+          <wp:inline distT="0" distB="0" distL="0" distR="0" wp14:anchorId="519B2BD5" wp14:editId="0C0F912D">
+            <wp:extent cx="5943600" cy="3341370"/>
+            <wp:effectExtent l="0" t="0" r="0" b="0"/>
+            <wp:docPr id="1390272257" name="Picture 1" descr="A screenshot of a computer&#10;&#10;Description automatically generated"/>
+            <wp:cNvGraphicFramePr>
+              <a:graphicFrameLocks xmlns:a="http://schemas.openxmlformats.org/drawingml/2006/main" noChangeAspect="1"/>
+            </wp:cNvGraphicFramePr>
+            <a:graphic xmlns:a="http://schemas.openxmlformats.org/drawingml/2006/main">
+              <a:graphicData uri="http://schemas.openxmlformats.org/drawingml/2006/picture">
+                <pic:pic xmlns:pic="http://schemas.openxmlformats.org/drawingml/2006/picture">
+                  <pic:nvPicPr>
+                    <pic:cNvPr id="1390272257" name="Picture 1" descr="A screenshot of a computer&#10;&#10;Description automatically generated"/>
+                    <pic:cNvPicPr/>
+                  </pic:nvPicPr>
+                  <pic:blipFill>
+                    <a:blip r:embed="rId10"/>
+                    <a:stretch>
+                      <a:fillRect/>
+                    </a:stretch>
+                  </pic:blipFill>
+                  <pic:spPr>
+                    <a:xfrm>
+                      <a:off x="0" y="0"/>
+                      <a:ext cx="5943600" cy="3341370"/>
+                    </a:xfrm>
+                    <a:prstGeom prst="rect">
+                      <a:avLst/>
+                    </a:prstGeom>
+                  </pic:spPr>
+                </pic:pic>
+              </a:graphicData>
+            </a:graphic>
+          </wp:inline>
+        </w:drawing>
+      </w:r>
+    </w:p>
+    <w:p>
+      <w:pPr>
+        <w:pStyle w:val="ListParagraph"/>
         <w:numPr>
           <w:ilvl w:val="0"/>
           <w:numId w:val="13"/>
@@ -2007,7 +2078,42 @@
           <w:sz w:val="24"/>
           <w:szCs w:val="24"/>
         </w:rPr>
-        <w:br w:type="page"/>
+        <w:lastRenderedPageBreak/>
+        <w:drawing>
+          <wp:inline distT="0" distB="0" distL="0" distR="0" wp14:anchorId="26F43D81" wp14:editId="522FB470">
+            <wp:extent cx="5943600" cy="3341370"/>
+            <wp:effectExtent l="0" t="0" r="0" b="0"/>
+            <wp:docPr id="642169138" name="Picture 1" descr="A screenshot of a computer&#10;&#10;Description automatically generated"/>
+            <wp:cNvGraphicFramePr>
+              <a:graphicFrameLocks xmlns:a="http://schemas.openxmlformats.org/drawingml/2006/main" noChangeAspect="1"/>
+            </wp:cNvGraphicFramePr>
+            <a:graphic xmlns:a="http://schemas.openxmlformats.org/drawingml/2006/main">
+              <a:graphicData uri="http://schemas.openxmlformats.org/drawingml/2006/picture">
+                <pic:pic xmlns:pic="http://schemas.openxmlformats.org/drawingml/2006/picture">
+                  <pic:nvPicPr>
+                    <pic:cNvPr id="642169138" name="Picture 1" descr="A screenshot of a computer&#10;&#10;Description automatically generated"/>
+                    <pic:cNvPicPr/>
+                  </pic:nvPicPr>
+                  <pic:blipFill>
+                    <a:blip r:embed="rId11"/>
+                    <a:stretch>
+                      <a:fillRect/>
+                    </a:stretch>
+                  </pic:blipFill>
+                  <pic:spPr>
+                    <a:xfrm>
+                      <a:off x="0" y="0"/>
+                      <a:ext cx="5943600" cy="3341370"/>
+                    </a:xfrm>
+                    <a:prstGeom prst="rect">
+                      <a:avLst/>
+                    </a:prstGeom>
+                  </pic:spPr>
+                </pic:pic>
+              </a:graphicData>
+            </a:graphic>
+          </wp:inline>
+        </w:drawing>
       </w:r>
     </w:p>
     <w:p>
@@ -2015,7 +2121,6 @@
         <w:pStyle w:val="Heading1"/>
       </w:pPr>
       <w:r>
-        <w:lastRenderedPageBreak/>
         <w:t xml:space="preserve">Part </w:t>
       </w:r>
       <w:r>
@@ -2044,56 +2149,16 @@
           <w:sz w:val="24"/>
           <w:szCs w:val="24"/>
         </w:rPr>
-        <w:t xml:space="preserve">As the </w:t>
-      </w:r>
-      <w:proofErr w:type="spellStart"/>
-      <w:r>
-        <w:rPr>
-          <w:rFonts w:ascii="Times New Roman" w:hAnsi="Times New Roman"/>
-          <w:b/>
-          <w:sz w:val="24"/>
-          <w:szCs w:val="24"/>
-        </w:rPr>
-        <w:t>teletubbies</w:t>
-      </w:r>
-      <w:proofErr w:type="spellEnd"/>
-      <w:r>
-        <w:rPr>
-          <w:rFonts w:ascii="Times New Roman" w:hAnsi="Times New Roman"/>
-          <w:b/>
-          <w:sz w:val="24"/>
-          <w:szCs w:val="24"/>
-        </w:rPr>
-        <w:t xml:space="preserve"> say: “</w:t>
-      </w:r>
-      <w:proofErr w:type="gramStart"/>
-      <w:r>
-        <w:rPr>
-          <w:rFonts w:ascii="Times New Roman" w:hAnsi="Times New Roman"/>
-          <w:b/>
-          <w:sz w:val="24"/>
-          <w:szCs w:val="24"/>
-        </w:rPr>
-        <w:t>Again!</w:t>
-      </w:r>
-      <w:r>
-        <w:rPr>
-          <w:rFonts w:ascii="Times New Roman" w:hAnsi="Times New Roman"/>
-          <w:b/>
-          <w:sz w:val="24"/>
-          <w:szCs w:val="24"/>
-        </w:rPr>
-        <w:t>,</w:t>
-      </w:r>
-      <w:proofErr w:type="gramEnd"/>
-      <w:r>
-        <w:rPr>
-          <w:rFonts w:ascii="Times New Roman" w:hAnsi="Times New Roman"/>
-          <w:b/>
-          <w:sz w:val="24"/>
-          <w:szCs w:val="24"/>
-        </w:rPr>
-        <w:t xml:space="preserve"> Again!</w:t>
+        <w:t>As the teletubbies say: “Again!</w:t>
+      </w:r>
+      <w:r>
+        <w:rPr>
+          <w:rFonts w:ascii="Times New Roman" w:hAnsi="Times New Roman"/>
+          <w:b/>
+          <w:sz w:val="24"/>
+          <w:szCs w:val="24"/>
+        </w:rPr>
+        <w:t>, Again!</w:t>
       </w:r>
       <w:r>
         <w:rPr>
@@ -2382,7 +2447,6 @@
         </w:rPr>
         <w:t xml:space="preserve">000001, </w:t>
       </w:r>
-      <w:proofErr w:type="spellStart"/>
       <w:r>
         <w:rPr>
           <w:rFonts w:ascii="Times New Roman" w:hAnsi="Times New Roman"/>
@@ -2392,7 +2456,6 @@
         </w:rPr>
         <w:t>Pipeweed</w:t>
       </w:r>
-      <w:proofErr w:type="spellEnd"/>
       <w:r>
         <w:rPr>
           <w:rFonts w:ascii="Times New Roman" w:hAnsi="Times New Roman"/>
@@ -2447,47 +2510,7 @@
           <w:sz w:val="24"/>
           <w:szCs w:val="24"/>
         </w:rPr>
-        <w:t xml:space="preserve">000002, </w:t>
-      </w:r>
-      <w:proofErr w:type="spellStart"/>
-      <w:r>
-        <w:rPr>
-          <w:rFonts w:ascii="Times New Roman" w:hAnsi="Times New Roman"/>
-          <w:b/>
-          <w:sz w:val="24"/>
-          <w:szCs w:val="24"/>
-        </w:rPr>
-        <w:t>Lembas</w:t>
-      </w:r>
-      <w:proofErr w:type="spellEnd"/>
-      <w:r>
-        <w:rPr>
-          <w:rFonts w:ascii="Times New Roman" w:hAnsi="Times New Roman"/>
-          <w:b/>
-          <w:sz w:val="24"/>
-          <w:szCs w:val="24"/>
-        </w:rPr>
-        <w:t xml:space="preserve">, Elven </w:t>
-      </w:r>
-      <w:proofErr w:type="spellStart"/>
-      <w:r>
-        <w:rPr>
-          <w:rFonts w:ascii="Times New Roman" w:hAnsi="Times New Roman"/>
-          <w:b/>
-          <w:sz w:val="24"/>
-          <w:szCs w:val="24"/>
-        </w:rPr>
-        <w:t>Wayfare</w:t>
-      </w:r>
-      <w:proofErr w:type="spellEnd"/>
-      <w:r>
-        <w:rPr>
-          <w:rFonts w:ascii="Times New Roman" w:hAnsi="Times New Roman"/>
-          <w:b/>
-          <w:sz w:val="24"/>
-          <w:szCs w:val="24"/>
-        </w:rPr>
-        <w:t xml:space="preserve"> Bread, 200.0</w:t>
+        <w:t>000002, Lembas, Elven Wayfare Bread, 200.0</w:t>
       </w:r>
     </w:p>
     <w:p>
@@ -2527,27 +2550,7 @@
           <w:sz w:val="24"/>
           <w:szCs w:val="24"/>
         </w:rPr>
-        <w:t xml:space="preserve">000004, Mushrooms, Farmer </w:t>
-      </w:r>
-      <w:proofErr w:type="spellStart"/>
-      <w:r>
-        <w:rPr>
-          <w:rFonts w:ascii="Times New Roman" w:hAnsi="Times New Roman"/>
-          <w:b/>
-          <w:sz w:val="24"/>
-          <w:szCs w:val="24"/>
-        </w:rPr>
-        <w:t>Took’s</w:t>
-      </w:r>
-      <w:proofErr w:type="spellEnd"/>
-      <w:r>
-        <w:rPr>
-          <w:rFonts w:ascii="Times New Roman" w:hAnsi="Times New Roman"/>
-          <w:b/>
-          <w:sz w:val="24"/>
-          <w:szCs w:val="24"/>
-        </w:rPr>
-        <w:t xml:space="preserve"> Finest, 125.0</w:t>
+        <w:t>000004, Mushrooms, Farmer Took’s Finest, 125.0</w:t>
       </w:r>
     </w:p>
     <w:p>
@@ -2632,25 +2635,7 @@
           <w:sz w:val="24"/>
           <w:szCs w:val="24"/>
         </w:rPr>
-        <w:t xml:space="preserve">Implement </w:t>
-      </w:r>
-      <w:proofErr w:type="spellStart"/>
-      <w:r>
-        <w:rPr>
-          <w:rFonts w:ascii="Times New Roman" w:hAnsi="Times New Roman"/>
-          <w:sz w:val="24"/>
-          <w:szCs w:val="24"/>
-        </w:rPr>
-        <w:t>ProductReader</w:t>
-      </w:r>
-      <w:proofErr w:type="spellEnd"/>
-      <w:r>
-        <w:rPr>
-          <w:rFonts w:ascii="Times New Roman" w:hAnsi="Times New Roman"/>
-          <w:sz w:val="24"/>
-          <w:szCs w:val="24"/>
-        </w:rPr>
-        <w:t xml:space="preserve"> to use a formatted display as </w:t>
+        <w:t xml:space="preserve">Implement ProductReader to use a formatted display as </w:t>
       </w:r>
       <w:r>
         <w:rPr>
@@ -2666,25 +2651,7 @@
           <w:sz w:val="24"/>
           <w:szCs w:val="24"/>
         </w:rPr>
-        <w:t xml:space="preserve">in </w:t>
-      </w:r>
-      <w:proofErr w:type="spellStart"/>
-      <w:r>
-        <w:rPr>
-          <w:rFonts w:ascii="Times New Roman" w:hAnsi="Times New Roman"/>
-          <w:sz w:val="24"/>
-          <w:szCs w:val="24"/>
-        </w:rPr>
-        <w:t>PersonReader</w:t>
-      </w:r>
-      <w:proofErr w:type="spellEnd"/>
-      <w:r>
-        <w:rPr>
-          <w:rFonts w:ascii="Times New Roman" w:hAnsi="Times New Roman"/>
-          <w:sz w:val="24"/>
-          <w:szCs w:val="24"/>
-        </w:rPr>
-        <w:t>.</w:t>
+        <w:t>in PersonReader.</w:t>
       </w:r>
     </w:p>
     <w:p>
@@ -2766,6 +2733,7 @@
           <w:sz w:val="24"/>
           <w:szCs w:val="24"/>
         </w:rPr>
+        <w:lastRenderedPageBreak/>
         <w:t>easily</w:t>
       </w:r>
       <w:r>
@@ -2813,6 +2781,481 @@
         </w:rPr>
         <w:br/>
       </w:r>
+    </w:p>
+    <w:p>
+      <w:pPr>
+        <w:pStyle w:val="ListParagraph"/>
+        <w:numPr>
+          <w:ilvl w:val="0"/>
+          <w:numId w:val="7"/>
+        </w:numPr>
+        <w:rPr>
+          <w:rFonts w:ascii="Times New Roman" w:hAnsi="Times New Roman"/>
+          <w:sz w:val="24"/>
+          <w:szCs w:val="24"/>
+        </w:rPr>
+      </w:pPr>
+      <w:r>
+        <w:rPr>
+          <w:rFonts w:ascii="Times New Roman" w:hAnsi="Times New Roman"/>
+          <w:b/>
+          <w:sz w:val="24"/>
+          <w:szCs w:val="24"/>
+        </w:rPr>
+        <w:t>INSERT SEVERAL SCREEN SHOTS SHOWING THE INPUT OF THE DATA. BE SURE TO GET ONE OF A COMPLETE RECORD.</w:t>
+      </w:r>
+    </w:p>
+    <w:p>
+      <w:pPr>
+        <w:pStyle w:val="ListParagraph"/>
+        <w:rPr>
+          <w:rFonts w:ascii="Times New Roman" w:hAnsi="Times New Roman"/>
+          <w:sz w:val="24"/>
+          <w:szCs w:val="24"/>
+        </w:rPr>
+      </w:pPr>
+      <w:r>
+        <w:rPr>
+          <w:rFonts w:ascii="Times New Roman" w:hAnsi="Times New Roman"/>
+          <w:sz w:val="24"/>
+          <w:szCs w:val="24"/>
+        </w:rPr>
+        <w:drawing>
+          <wp:inline distT="0" distB="0" distL="0" distR="0" wp14:anchorId="52872398" wp14:editId="2D81D2D4">
+            <wp:extent cx="5943600" cy="2693670"/>
+            <wp:effectExtent l="0" t="0" r="0" b="0"/>
+            <wp:docPr id="1268539273" name="Picture 1" descr="A screenshot of a computer&#10;&#10;Description automatically generated"/>
+            <wp:cNvGraphicFramePr>
+              <a:graphicFrameLocks xmlns:a="http://schemas.openxmlformats.org/drawingml/2006/main" noChangeAspect="1"/>
+            </wp:cNvGraphicFramePr>
+            <a:graphic xmlns:a="http://schemas.openxmlformats.org/drawingml/2006/main">
+              <a:graphicData uri="http://schemas.openxmlformats.org/drawingml/2006/picture">
+                <pic:pic xmlns:pic="http://schemas.openxmlformats.org/drawingml/2006/picture">
+                  <pic:nvPicPr>
+                    <pic:cNvPr id="1268539273" name="Picture 1" descr="A screenshot of a computer&#10;&#10;Description automatically generated"/>
+                    <pic:cNvPicPr/>
+                  </pic:nvPicPr>
+                  <pic:blipFill>
+                    <a:blip r:embed="rId12"/>
+                    <a:stretch>
+                      <a:fillRect/>
+                    </a:stretch>
+                  </pic:blipFill>
+                  <pic:spPr>
+                    <a:xfrm>
+                      <a:off x="0" y="0"/>
+                      <a:ext cx="5943600" cy="2693670"/>
+                    </a:xfrm>
+                    <a:prstGeom prst="rect">
+                      <a:avLst/>
+                    </a:prstGeom>
+                  </pic:spPr>
+                </pic:pic>
+              </a:graphicData>
+            </a:graphic>
+          </wp:inline>
+        </w:drawing>
+      </w:r>
+    </w:p>
+    <w:p>
+      <w:pPr>
+        <w:pStyle w:val="ListParagraph"/>
+        <w:rPr>
+          <w:rFonts w:ascii="Times New Roman" w:hAnsi="Times New Roman"/>
+          <w:sz w:val="24"/>
+          <w:szCs w:val="24"/>
+        </w:rPr>
+      </w:pPr>
+      <w:r>
+        <w:rPr>
+          <w:rFonts w:ascii="Times New Roman" w:hAnsi="Times New Roman"/>
+          <w:sz w:val="24"/>
+          <w:szCs w:val="24"/>
+        </w:rPr>
+        <w:drawing>
+          <wp:inline distT="0" distB="0" distL="0" distR="0" wp14:anchorId="35FC36E7" wp14:editId="1E500150">
+            <wp:extent cx="5943600" cy="2639060"/>
+            <wp:effectExtent l="0" t="0" r="0" b="8890"/>
+            <wp:docPr id="1010783028" name="Picture 1" descr="A screenshot of a computer&#10;&#10;Description automatically generated"/>
+            <wp:cNvGraphicFramePr>
+              <a:graphicFrameLocks xmlns:a="http://schemas.openxmlformats.org/drawingml/2006/main" noChangeAspect="1"/>
+            </wp:cNvGraphicFramePr>
+            <a:graphic xmlns:a="http://schemas.openxmlformats.org/drawingml/2006/main">
+              <a:graphicData uri="http://schemas.openxmlformats.org/drawingml/2006/picture">
+                <pic:pic xmlns:pic="http://schemas.openxmlformats.org/drawingml/2006/picture">
+                  <pic:nvPicPr>
+                    <pic:cNvPr id="1010783028" name="Picture 1" descr="A screenshot of a computer&#10;&#10;Description automatically generated"/>
+                    <pic:cNvPicPr/>
+                  </pic:nvPicPr>
+                  <pic:blipFill>
+                    <a:blip r:embed="rId13"/>
+                    <a:stretch>
+                      <a:fillRect/>
+                    </a:stretch>
+                  </pic:blipFill>
+                  <pic:spPr>
+                    <a:xfrm>
+                      <a:off x="0" y="0"/>
+                      <a:ext cx="5943600" cy="2639060"/>
+                    </a:xfrm>
+                    <a:prstGeom prst="rect">
+                      <a:avLst/>
+                    </a:prstGeom>
+                  </pic:spPr>
+                </pic:pic>
+              </a:graphicData>
+            </a:graphic>
+          </wp:inline>
+        </w:drawing>
+      </w:r>
+    </w:p>
+    <w:p>
+      <w:pPr>
+        <w:pStyle w:val="ListParagraph"/>
+        <w:rPr>
+          <w:rFonts w:ascii="Times New Roman" w:hAnsi="Times New Roman"/>
+          <w:sz w:val="24"/>
+          <w:szCs w:val="24"/>
+        </w:rPr>
+      </w:pPr>
+      <w:r>
+        <w:rPr>
+          <w:rFonts w:ascii="Times New Roman" w:hAnsi="Times New Roman"/>
+          <w:sz w:val="24"/>
+          <w:szCs w:val="24"/>
+        </w:rPr>
+        <w:lastRenderedPageBreak/>
+        <w:drawing>
+          <wp:inline distT="0" distB="0" distL="0" distR="0" wp14:anchorId="2971302E" wp14:editId="10116155">
+            <wp:extent cx="5943600" cy="2625725"/>
+            <wp:effectExtent l="0" t="0" r="0" b="3175"/>
+            <wp:docPr id="1848960664" name="Picture 1" descr="A screenshot of a computer&#10;&#10;Description automatically generated"/>
+            <wp:cNvGraphicFramePr>
+              <a:graphicFrameLocks xmlns:a="http://schemas.openxmlformats.org/drawingml/2006/main" noChangeAspect="1"/>
+            </wp:cNvGraphicFramePr>
+            <a:graphic xmlns:a="http://schemas.openxmlformats.org/drawingml/2006/main">
+              <a:graphicData uri="http://schemas.openxmlformats.org/drawingml/2006/picture">
+                <pic:pic xmlns:pic="http://schemas.openxmlformats.org/drawingml/2006/picture">
+                  <pic:nvPicPr>
+                    <pic:cNvPr id="1848960664" name="Picture 1" descr="A screenshot of a computer&#10;&#10;Description automatically generated"/>
+                    <pic:cNvPicPr/>
+                  </pic:nvPicPr>
+                  <pic:blipFill>
+                    <a:blip r:embed="rId14"/>
+                    <a:stretch>
+                      <a:fillRect/>
+                    </a:stretch>
+                  </pic:blipFill>
+                  <pic:spPr>
+                    <a:xfrm>
+                      <a:off x="0" y="0"/>
+                      <a:ext cx="5943600" cy="2625725"/>
+                    </a:xfrm>
+                    <a:prstGeom prst="rect">
+                      <a:avLst/>
+                    </a:prstGeom>
+                  </pic:spPr>
+                </pic:pic>
+              </a:graphicData>
+            </a:graphic>
+          </wp:inline>
+        </w:drawing>
+      </w:r>
+    </w:p>
+    <w:p>
+      <w:pPr>
+        <w:pStyle w:val="ListParagraph"/>
+        <w:numPr>
+          <w:ilvl w:val="0"/>
+          <w:numId w:val="7"/>
+        </w:numPr>
+        <w:rPr>
+          <w:rFonts w:ascii="Times New Roman" w:hAnsi="Times New Roman"/>
+          <w:sz w:val="24"/>
+          <w:szCs w:val="24"/>
+        </w:rPr>
+      </w:pPr>
+      <w:r>
+        <w:rPr>
+          <w:rFonts w:ascii="Times New Roman" w:hAnsi="Times New Roman"/>
+          <w:b/>
+          <w:sz w:val="24"/>
+          <w:szCs w:val="24"/>
+        </w:rPr>
+        <w:t>DISPLAY A SCREEN SHOT OF TH</w:t>
+      </w:r>
+      <w:r>
+        <w:rPr>
+          <w:rFonts w:ascii="Times New Roman" w:hAnsi="Times New Roman"/>
+          <w:b/>
+          <w:sz w:val="24"/>
+          <w:szCs w:val="24"/>
+        </w:rPr>
+        <w:t xml:space="preserve">E </w:t>
+      </w:r>
+      <w:r>
+        <w:rPr>
+          <w:rFonts w:ascii="Times New Roman" w:hAnsi="Times New Roman"/>
+          <w:b/>
+          <w:sz w:val="24"/>
+          <w:szCs w:val="24"/>
+        </w:rPr>
+        <w:t>ProductTestData</w:t>
+      </w:r>
+      <w:r>
+        <w:rPr>
+          <w:rFonts w:ascii="Times New Roman" w:hAnsi="Times New Roman"/>
+          <w:b/>
+          <w:sz w:val="24"/>
+          <w:szCs w:val="24"/>
+        </w:rPr>
+        <w:t xml:space="preserve">.txt </w:t>
+      </w:r>
+      <w:r>
+        <w:rPr>
+          <w:rFonts w:ascii="Times New Roman" w:hAnsi="Times New Roman"/>
+          <w:b/>
+          <w:sz w:val="24"/>
+          <w:szCs w:val="24"/>
+        </w:rPr>
+        <w:t xml:space="preserve"> FILE IN THE IntelliJ EDITOR HERE!</w:t>
+      </w:r>
+    </w:p>
+    <w:p>
+      <w:pPr>
+        <w:pStyle w:val="ListParagraph"/>
+        <w:rPr>
+          <w:rFonts w:ascii="Times New Roman" w:hAnsi="Times New Roman"/>
+          <w:sz w:val="24"/>
+          <w:szCs w:val="24"/>
+        </w:rPr>
+      </w:pPr>
+      <w:r>
+        <w:rPr>
+          <w:rFonts w:ascii="Times New Roman" w:hAnsi="Times New Roman"/>
+          <w:sz w:val="24"/>
+          <w:szCs w:val="24"/>
+        </w:rPr>
+        <w:drawing>
+          <wp:inline distT="0" distB="0" distL="0" distR="0" wp14:anchorId="1F3FFEE2" wp14:editId="59F5CB55">
+            <wp:extent cx="5943600" cy="3341370"/>
+            <wp:effectExtent l="0" t="0" r="0" b="0"/>
+            <wp:docPr id="302243355" name="Picture 1" descr="A screenshot of a computer&#10;&#10;Description automatically generated"/>
+            <wp:cNvGraphicFramePr>
+              <a:graphicFrameLocks xmlns:a="http://schemas.openxmlformats.org/drawingml/2006/main" noChangeAspect="1"/>
+            </wp:cNvGraphicFramePr>
+            <a:graphic xmlns:a="http://schemas.openxmlformats.org/drawingml/2006/main">
+              <a:graphicData uri="http://schemas.openxmlformats.org/drawingml/2006/picture">
+                <pic:pic xmlns:pic="http://schemas.openxmlformats.org/drawingml/2006/picture">
+                  <pic:nvPicPr>
+                    <pic:cNvPr id="302243355" name="Picture 1" descr="A screenshot of a computer&#10;&#10;Description automatically generated"/>
+                    <pic:cNvPicPr/>
+                  </pic:nvPicPr>
+                  <pic:blipFill>
+                    <a:blip r:embed="rId15"/>
+                    <a:stretch>
+                      <a:fillRect/>
+                    </a:stretch>
+                  </pic:blipFill>
+                  <pic:spPr>
+                    <a:xfrm>
+                      <a:off x="0" y="0"/>
+                      <a:ext cx="5943600" cy="3341370"/>
+                    </a:xfrm>
+                    <a:prstGeom prst="rect">
+                      <a:avLst/>
+                    </a:prstGeom>
+                  </pic:spPr>
+                </pic:pic>
+              </a:graphicData>
+            </a:graphic>
+          </wp:inline>
+        </w:drawing>
+      </w:r>
+    </w:p>
+    <w:p>
+      <w:pPr>
+        <w:pStyle w:val="ListParagraph"/>
+        <w:rPr>
+          <w:rFonts w:ascii="Times New Roman" w:hAnsi="Times New Roman"/>
+          <w:sz w:val="24"/>
+          <w:szCs w:val="24"/>
+        </w:rPr>
+      </w:pPr>
+    </w:p>
+    <w:p>
+      <w:pPr>
+        <w:pStyle w:val="ListParagraph"/>
+        <w:rPr>
+          <w:rFonts w:ascii="Times New Roman" w:hAnsi="Times New Roman"/>
+          <w:sz w:val="24"/>
+          <w:szCs w:val="24"/>
+        </w:rPr>
+      </w:pPr>
+    </w:p>
+    <w:p>
+      <w:pPr>
+        <w:pStyle w:val="ListParagraph"/>
+        <w:rPr>
+          <w:rFonts w:ascii="Times New Roman" w:hAnsi="Times New Roman"/>
+          <w:sz w:val="24"/>
+          <w:szCs w:val="24"/>
+        </w:rPr>
+      </w:pPr>
+    </w:p>
+    <w:p>
+      <w:pPr>
+        <w:pStyle w:val="ListParagraph"/>
+        <w:rPr>
+          <w:rFonts w:ascii="Times New Roman" w:hAnsi="Times New Roman"/>
+          <w:sz w:val="24"/>
+          <w:szCs w:val="24"/>
+        </w:rPr>
+      </w:pPr>
+    </w:p>
+    <w:p>
+      <w:pPr>
+        <w:pStyle w:val="ListParagraph"/>
+        <w:rPr>
+          <w:rFonts w:ascii="Times New Roman" w:hAnsi="Times New Roman"/>
+          <w:sz w:val="24"/>
+          <w:szCs w:val="24"/>
+        </w:rPr>
+      </w:pPr>
+    </w:p>
+    <w:p>
+      <w:pPr>
+        <w:pStyle w:val="ListParagraph"/>
+        <w:rPr>
+          <w:rFonts w:ascii="Times New Roman" w:hAnsi="Times New Roman"/>
+          <w:sz w:val="24"/>
+          <w:szCs w:val="24"/>
+        </w:rPr>
+      </w:pPr>
+    </w:p>
+    <w:p>
+      <w:pPr>
+        <w:pStyle w:val="ListParagraph"/>
+        <w:rPr>
+          <w:rFonts w:ascii="Times New Roman" w:hAnsi="Times New Roman"/>
+          <w:sz w:val="24"/>
+          <w:szCs w:val="24"/>
+        </w:rPr>
+      </w:pPr>
+    </w:p>
+    <w:p>
+      <w:pPr>
+        <w:pStyle w:val="ListParagraph"/>
+        <w:rPr>
+          <w:rFonts w:ascii="Times New Roman" w:hAnsi="Times New Roman"/>
+          <w:sz w:val="24"/>
+          <w:szCs w:val="24"/>
+        </w:rPr>
+      </w:pPr>
+    </w:p>
+    <w:p>
+      <w:pPr>
+        <w:pStyle w:val="ListParagraph"/>
+        <w:rPr>
+          <w:rFonts w:ascii="Times New Roman" w:hAnsi="Times New Roman"/>
+          <w:sz w:val="24"/>
+          <w:szCs w:val="24"/>
+        </w:rPr>
+      </w:pPr>
+    </w:p>
+    <w:p>
+      <w:pPr>
+        <w:pStyle w:val="ListParagraph"/>
+        <w:rPr>
+          <w:rFonts w:ascii="Times New Roman" w:hAnsi="Times New Roman"/>
+          <w:sz w:val="24"/>
+          <w:szCs w:val="24"/>
+        </w:rPr>
+      </w:pPr>
+    </w:p>
+    <w:p>
+      <w:pPr>
+        <w:pStyle w:val="ListParagraph"/>
+        <w:rPr>
+          <w:rFonts w:ascii="Times New Roman" w:hAnsi="Times New Roman"/>
+          <w:sz w:val="24"/>
+          <w:szCs w:val="24"/>
+        </w:rPr>
+      </w:pPr>
+    </w:p>
+    <w:p>
+      <w:pPr>
+        <w:pStyle w:val="ListParagraph"/>
+        <w:rPr>
+          <w:rFonts w:ascii="Times New Roman" w:hAnsi="Times New Roman"/>
+          <w:sz w:val="24"/>
+          <w:szCs w:val="24"/>
+        </w:rPr>
+      </w:pPr>
+    </w:p>
+    <w:p>
+      <w:pPr>
+        <w:pStyle w:val="ListParagraph"/>
+        <w:rPr>
+          <w:rFonts w:ascii="Times New Roman" w:hAnsi="Times New Roman"/>
+          <w:sz w:val="24"/>
+          <w:szCs w:val="24"/>
+        </w:rPr>
+      </w:pPr>
+    </w:p>
+    <w:p>
+      <w:pPr>
+        <w:pStyle w:val="ListParagraph"/>
+        <w:rPr>
+          <w:rFonts w:ascii="Times New Roman" w:hAnsi="Times New Roman"/>
+          <w:sz w:val="24"/>
+          <w:szCs w:val="24"/>
+        </w:rPr>
+      </w:pPr>
+    </w:p>
+    <w:p>
+      <w:pPr>
+        <w:pStyle w:val="ListParagraph"/>
+        <w:rPr>
+          <w:rFonts w:ascii="Times New Roman" w:hAnsi="Times New Roman"/>
+          <w:sz w:val="24"/>
+          <w:szCs w:val="24"/>
+        </w:rPr>
+      </w:pPr>
+    </w:p>
+    <w:p>
+      <w:pPr>
+        <w:pStyle w:val="ListParagraph"/>
+        <w:rPr>
+          <w:rFonts w:ascii="Times New Roman" w:hAnsi="Times New Roman"/>
+          <w:sz w:val="24"/>
+          <w:szCs w:val="24"/>
+        </w:rPr>
+      </w:pPr>
+    </w:p>
+    <w:p>
+      <w:pPr>
+        <w:pStyle w:val="ListParagraph"/>
+        <w:numPr>
+          <w:ilvl w:val="0"/>
+          <w:numId w:val="7"/>
+        </w:numPr>
+        <w:rPr>
+          <w:rFonts w:ascii="Times New Roman" w:hAnsi="Times New Roman"/>
+          <w:b/>
+          <w:sz w:val="24"/>
+          <w:szCs w:val="24"/>
+        </w:rPr>
+      </w:pPr>
+      <w:r>
+        <w:rPr>
+          <w:rFonts w:ascii="Times New Roman" w:hAnsi="Times New Roman"/>
+          <w:b/>
+          <w:sz w:val="24"/>
+          <w:szCs w:val="24"/>
+        </w:rPr>
+        <w:t>GET SCREENSHOTS OF:</w:t>
+      </w:r>
       <w:r>
         <w:rPr>
           <w:rFonts w:ascii="Times New Roman" w:hAnsi="Times New Roman"/>
@@ -2821,6 +3264,142 @@
           <w:szCs w:val="24"/>
         </w:rPr>
         <w:br/>
+        <w:t>- THE FILECHOOSER RUNNING</w:t>
+      </w:r>
+    </w:p>
+    <w:p>
+      <w:pPr>
+        <w:pStyle w:val="ListParagraph"/>
+        <w:rPr>
+          <w:rFonts w:ascii="Times New Roman" w:hAnsi="Times New Roman"/>
+          <w:b/>
+          <w:sz w:val="24"/>
+          <w:szCs w:val="24"/>
+        </w:rPr>
+      </w:pPr>
+      <w:r>
+        <w:rPr>
+          <w:rFonts w:ascii="Times New Roman" w:hAnsi="Times New Roman"/>
+          <w:b/>
+          <w:sz w:val="24"/>
+          <w:szCs w:val="24"/>
+        </w:rPr>
+        <w:drawing>
+          <wp:inline distT="0" distB="0" distL="0" distR="0" wp14:anchorId="48E06523" wp14:editId="615FFC97">
+            <wp:extent cx="5943600" cy="3341370"/>
+            <wp:effectExtent l="0" t="0" r="0" b="0"/>
+            <wp:docPr id="487261347" name="Picture 1" descr="A screenshot of a computer&#10;&#10;Description automatically generated"/>
+            <wp:cNvGraphicFramePr>
+              <a:graphicFrameLocks xmlns:a="http://schemas.openxmlformats.org/drawingml/2006/main" noChangeAspect="1"/>
+            </wp:cNvGraphicFramePr>
+            <a:graphic xmlns:a="http://schemas.openxmlformats.org/drawingml/2006/main">
+              <a:graphicData uri="http://schemas.openxmlformats.org/drawingml/2006/picture">
+                <pic:pic xmlns:pic="http://schemas.openxmlformats.org/drawingml/2006/picture">
+                  <pic:nvPicPr>
+                    <pic:cNvPr id="487261347" name="Picture 1" descr="A screenshot of a computer&#10;&#10;Description automatically generated"/>
+                    <pic:cNvPicPr/>
+                  </pic:nvPicPr>
+                  <pic:blipFill>
+                    <a:blip r:embed="rId16"/>
+                    <a:stretch>
+                      <a:fillRect/>
+                    </a:stretch>
+                  </pic:blipFill>
+                  <pic:spPr>
+                    <a:xfrm>
+                      <a:off x="0" y="0"/>
+                      <a:ext cx="5943600" cy="3341370"/>
+                    </a:xfrm>
+                    <a:prstGeom prst="rect">
+                      <a:avLst/>
+                    </a:prstGeom>
+                  </pic:spPr>
+                </pic:pic>
+              </a:graphicData>
+            </a:graphic>
+          </wp:inline>
+        </w:drawing>
+      </w:r>
+    </w:p>
+    <w:p>
+      <w:pPr>
+        <w:pStyle w:val="ListParagraph"/>
+        <w:numPr>
+          <w:ilvl w:val="0"/>
+          <w:numId w:val="7"/>
+        </w:numPr>
+        <w:rPr>
+          <w:rFonts w:ascii="Times New Roman" w:hAnsi="Times New Roman"/>
+          <w:b/>
+          <w:sz w:val="24"/>
+          <w:szCs w:val="24"/>
+        </w:rPr>
+      </w:pPr>
+      <w:r>
+        <w:rPr>
+          <w:rFonts w:ascii="Times New Roman" w:hAnsi="Times New Roman"/>
+          <w:b/>
+          <w:sz w:val="24"/>
+          <w:szCs w:val="24"/>
+        </w:rPr>
+        <w:lastRenderedPageBreak/>
+        <w:t>GET SCREENSHOTS OF:</w:t>
+      </w:r>
+      <w:r>
+        <w:rPr>
+          <w:rFonts w:ascii="Times New Roman" w:hAnsi="Times New Roman"/>
+          <w:b/>
+          <w:sz w:val="24"/>
+          <w:szCs w:val="24"/>
+        </w:rPr>
+        <w:br/>
+        <w:t>- THE DISPLAY OF THE CHOOSEN FILE</w:t>
+      </w:r>
+      <w:r>
+        <w:rPr>
+          <w:rFonts w:ascii="Times New Roman" w:hAnsi="Times New Roman"/>
+          <w:b/>
+          <w:sz w:val="24"/>
+          <w:szCs w:val="24"/>
+        </w:rPr>
+        <w:br/>
+      </w:r>
+      <w:r>
+        <w:drawing>
+          <wp:inline distT="0" distB="0" distL="0" distR="0" wp14:anchorId="0181BDC1" wp14:editId="7D703206">
+            <wp:extent cx="5943600" cy="3341370"/>
+            <wp:effectExtent l="0" t="0" r="0" b="0"/>
+            <wp:docPr id="1769616928" name="Picture 1" descr="A screenshot of a computer&#10;&#10;Description automatically generated"/>
+            <wp:cNvGraphicFramePr>
+              <a:graphicFrameLocks xmlns:a="http://schemas.openxmlformats.org/drawingml/2006/main" noChangeAspect="1"/>
+            </wp:cNvGraphicFramePr>
+            <a:graphic xmlns:a="http://schemas.openxmlformats.org/drawingml/2006/main">
+              <a:graphicData uri="http://schemas.openxmlformats.org/drawingml/2006/picture">
+                <pic:pic xmlns:pic="http://schemas.openxmlformats.org/drawingml/2006/picture">
+                  <pic:nvPicPr>
+                    <pic:cNvPr id="1769616928" name="Picture 1" descr="A screenshot of a computer&#10;&#10;Description automatically generated"/>
+                    <pic:cNvPicPr/>
+                  </pic:nvPicPr>
+                  <pic:blipFill>
+                    <a:blip r:embed="rId17"/>
+                    <a:stretch>
+                      <a:fillRect/>
+                    </a:stretch>
+                  </pic:blipFill>
+                  <pic:spPr>
+                    <a:xfrm>
+                      <a:off x="0" y="0"/>
+                      <a:ext cx="5943600" cy="3341370"/>
+                    </a:xfrm>
+                    <a:prstGeom prst="rect">
+                      <a:avLst/>
+                    </a:prstGeom>
+                  </pic:spPr>
+                </pic:pic>
+              </a:graphicData>
+            </a:graphic>
+          </wp:inline>
+        </w:drawing>
       </w:r>
     </w:p>
     <w:p>
@@ -3096,16 +3675,7 @@
           <w:szCs w:val="24"/>
         </w:rPr>
         <w:br/>
-        <w:t xml:space="preserve">I expect you to follow the submission directions to the letter. I won’t accept submissions that are </w:t>
-      </w:r>
-      <w:r>
-        <w:rPr>
-          <w:rFonts w:ascii="Times New Roman" w:hAnsi="Times New Roman"/>
-          <w:sz w:val="24"/>
-          <w:szCs w:val="24"/>
-        </w:rPr>
-        <w:lastRenderedPageBreak/>
-        <w:t>not formatted correctly</w:t>
+        <w:t>I expect you to follow the submission directions to the letter. I won’t accept submissions that are not formatted correctly</w:t>
       </w:r>
       <w:r>
         <w:rPr>
@@ -3137,25 +3707,7 @@
           <w:sz w:val="24"/>
           <w:szCs w:val="24"/>
         </w:rPr>
-        <w:t xml:space="preserve">you </w:t>
-      </w:r>
-      <w:proofErr w:type="spellStart"/>
-      <w:r>
-        <w:rPr>
-          <w:rFonts w:ascii="Times New Roman" w:hAnsi="Times New Roman"/>
-          <w:sz w:val="24"/>
-          <w:szCs w:val="24"/>
-        </w:rPr>
-        <w:t>can not</w:t>
-      </w:r>
-      <w:proofErr w:type="spellEnd"/>
-      <w:r>
-        <w:rPr>
-          <w:rFonts w:ascii="Times New Roman" w:hAnsi="Times New Roman"/>
-          <w:sz w:val="24"/>
-          <w:szCs w:val="24"/>
-        </w:rPr>
-        <w:t xml:space="preserve"> resubmit.</w:t>
+        <w:t>you can not resubmit.</w:t>
       </w:r>
       <w:r>
         <w:rPr>
@@ -3187,7 +3739,7 @@
 </file>
 
 <file path=word/numbering.xml><?xml version="1.0" encoding="utf-8"?>
-<w:numbering xmlns:wpc="http://schemas.microsoft.com/office/word/2010/wordprocessingCanvas" xmlns:cx="http://schemas.microsoft.com/office/drawing/2014/chartex" xmlns:cx1="http://schemas.microsoft.com/office/drawing/2015/9/8/chartex" xmlns:cx2="http://schemas.microsoft.com/office/drawing/2015/10/21/chartex" xmlns:cx3="http://schemas.microsoft.com/office/drawing/2016/5/9/chartex" xmlns:cx4="http://schemas.microsoft.com/office/drawing/2016/5/10/chartex" xmlns:cx5="http://schemas.microsoft.com/office/drawing/2016/5/11/chartex" xmlns:cx6="http://schemas.microsoft.com/office/drawing/2016/5/12/chartex" xmlns:cx7="http://schemas.microsoft.com/office/drawing/2016/5/13/chartex" xmlns:cx8="http://schemas.microsoft.com/office/drawing/2016/5/14/chartex" xmlns:mc="http://schemas.openxmlformats.org/markup-compatibility/2006" xmlns:aink="http://schemas.microsoft.com/office/drawing/2016/ink" xmlns:am3d="http://schemas.microsoft.com/office/drawing/2017/model3d" xmlns:o="urn:schemas-microsoft-com:office:office" xmlns:r="http://schemas.openxmlformats.org/officeDocument/2006/relationships" xmlns:m="http://schemas.openxmlformats.org/officeDocument/2006/math" xmlns:v="urn:schemas-microsoft-com:vml" xmlns:wp14="http://schemas.microsoft.com/office/word/2010/wordprocessingDrawing" xmlns:wp="http://schemas.openxmlformats.org/drawingml/2006/wordprocessingDrawing" xmlns:w10="urn:schemas-microsoft-com:office:word" xmlns:w="http://schemas.openxmlformats.org/wordprocessingml/2006/main" xmlns:w14="http://schemas.microsoft.com/office/word/2010/wordml" xmlns:w15="http://schemas.microsoft.com/office/word/2012/wordml" xmlns:w16cex="http://schemas.microsoft.com/office/word/2018/wordml/cex" xmlns:w16cid="http://schemas.microsoft.com/office/word/2016/wordml/cid" xmlns:w16="http://schemas.microsoft.com/office/word/2018/wordml" xmlns:w16sdtdh="http://schemas.microsoft.com/office/word/2020/wordml/sdtdatahash" xmlns:w16se="http://schemas.microsoft.com/office/word/2015/wordml/symex" xmlns:wpg="http://schemas.microsoft.com/office/word/2010/wordprocessingGroup" xmlns:wpi="http://schemas.microsoft.com/office/word/2010/wordprocessingInk" xmlns:wne="http://schemas.microsoft.com/office/word/2006/wordml" xmlns:wps="http://schemas.microsoft.com/office/word/2010/wordprocessingShape" mc:Ignorable="w14 w15 w16se w16cid w16 w16cex w16sdtdh wp14">
+<w:numbering xmlns:wpc="http://schemas.microsoft.com/office/word/2010/wordprocessingCanvas" xmlns:cx="http://schemas.microsoft.com/office/drawing/2014/chartex" xmlns:cx1="http://schemas.microsoft.com/office/drawing/2015/9/8/chartex" xmlns:cx2="http://schemas.microsoft.com/office/drawing/2015/10/21/chartex" xmlns:cx3="http://schemas.microsoft.com/office/drawing/2016/5/9/chartex" xmlns:cx4="http://schemas.microsoft.com/office/drawing/2016/5/10/chartex" xmlns:cx5="http://schemas.microsoft.com/office/drawing/2016/5/11/chartex" xmlns:cx6="http://schemas.microsoft.com/office/drawing/2016/5/12/chartex" xmlns:cx7="http://schemas.microsoft.com/office/drawing/2016/5/13/chartex" xmlns:cx8="http://schemas.microsoft.com/office/drawing/2016/5/14/chartex" xmlns:mc="http://schemas.openxmlformats.org/markup-compatibility/2006" xmlns:aink="http://schemas.microsoft.com/office/drawing/2016/ink" xmlns:am3d="http://schemas.microsoft.com/office/drawing/2017/model3d" xmlns:o="urn:schemas-microsoft-com:office:office" xmlns:oel="http://schemas.microsoft.com/office/2019/extlst" xmlns:r="http://schemas.openxmlformats.org/officeDocument/2006/relationships" xmlns:m="http://schemas.openxmlformats.org/officeDocument/2006/math" xmlns:v="urn:schemas-microsoft-com:vml" xmlns:wp14="http://schemas.microsoft.com/office/word/2010/wordprocessingDrawing" xmlns:wp="http://schemas.openxmlformats.org/drawingml/2006/wordprocessingDrawing" xmlns:w10="urn:schemas-microsoft-com:office:word" xmlns:w="http://schemas.openxmlformats.org/wordprocessingml/2006/main" xmlns:w14="http://schemas.microsoft.com/office/word/2010/wordml" xmlns:w15="http://schemas.microsoft.com/office/word/2012/wordml" xmlns:w16cex="http://schemas.microsoft.com/office/word/2018/wordml/cex" xmlns:w16cid="http://schemas.microsoft.com/office/word/2016/wordml/cid" xmlns:w16="http://schemas.microsoft.com/office/word/2018/wordml" xmlns:w16sdtdh="http://schemas.microsoft.com/office/word/2020/wordml/sdtdatahash" xmlns:w16se="http://schemas.microsoft.com/office/word/2015/wordml/symex" xmlns:wpg="http://schemas.microsoft.com/office/word/2010/wordprocessingGroup" xmlns:wpi="http://schemas.microsoft.com/office/word/2010/wordprocessingInk" xmlns:wne="http://schemas.microsoft.com/office/word/2006/wordml" xmlns:wps="http://schemas.microsoft.com/office/word/2010/wordprocessingShape" mc:Ignorable="w14 w15 w16se w16cid w16 w16cex w16sdtdh wp14">
   <w:abstractNum w:abstractNumId="0" w15:restartNumberingAfterBreak="0">
     <w:nsid w:val="02CA3518"/>
     <w:multiLevelType w:val="hybridMultilevel"/>
@@ -3794,8 +4346,8 @@
   <w:abstractNum w:abstractNumId="6" w15:restartNumberingAfterBreak="0">
     <w:nsid w:val="52164D1C"/>
     <w:multiLevelType w:val="hybridMultilevel"/>
-    <w:tmpl w:val="9320D938"/>
-    <w:lvl w:ilvl="0" w:tplc="0409000F">
+    <w:tmpl w:val="BBB6CCA6"/>
+    <w:lvl w:ilvl="0" w:tplc="965E3B86">
       <w:start w:val="1"/>
       <w:numFmt w:val="decimal"/>
       <w:lvlText w:val="%1."/>
@@ -3805,6 +4357,8 @@
       </w:pPr>
       <w:rPr>
         <w:rFonts w:hint="default"/>
+        <w:b w:val="0"/>
+        <w:bCs/>
       </w:rPr>
     </w:lvl>
     <w:lvl w:ilvl="1" w:tplc="04090019">
@@ -4507,43 +5061,43 @@
       </w:rPr>
     </w:lvl>
   </w:abstractNum>
-  <w:num w:numId="1">
+  <w:num w:numId="1" w16cid:durableId="908925263">
     <w:abstractNumId w:val="0"/>
   </w:num>
-  <w:num w:numId="2">
+  <w:num w:numId="2" w16cid:durableId="1923299765">
     <w:abstractNumId w:val="10"/>
   </w:num>
-  <w:num w:numId="3">
+  <w:num w:numId="3" w16cid:durableId="237909212">
     <w:abstractNumId w:val="5"/>
   </w:num>
-  <w:num w:numId="4">
+  <w:num w:numId="4" w16cid:durableId="1293249547">
     <w:abstractNumId w:val="2"/>
   </w:num>
-  <w:num w:numId="5">
+  <w:num w:numId="5" w16cid:durableId="1018655811">
     <w:abstractNumId w:val="8"/>
   </w:num>
-  <w:num w:numId="6">
+  <w:num w:numId="6" w16cid:durableId="2048918152">
     <w:abstractNumId w:val="4"/>
   </w:num>
-  <w:num w:numId="7">
+  <w:num w:numId="7" w16cid:durableId="1298804396">
     <w:abstractNumId w:val="6"/>
   </w:num>
-  <w:num w:numId="8">
+  <w:num w:numId="8" w16cid:durableId="578710511">
     <w:abstractNumId w:val="7"/>
   </w:num>
-  <w:num w:numId="9">
+  <w:num w:numId="9" w16cid:durableId="83038082">
     <w:abstractNumId w:val="12"/>
   </w:num>
-  <w:num w:numId="10">
+  <w:num w:numId="10" w16cid:durableId="903219734">
     <w:abstractNumId w:val="9"/>
   </w:num>
-  <w:num w:numId="11">
+  <w:num w:numId="11" w16cid:durableId="152262990">
     <w:abstractNumId w:val="1"/>
   </w:num>
-  <w:num w:numId="12">
+  <w:num w:numId="12" w16cid:durableId="2019576783">
     <w:abstractNumId w:val="3"/>
   </w:num>
-  <w:num w:numId="13">
+  <w:num w:numId="13" w16cid:durableId="1471047006">
     <w:abstractNumId w:val="11"/>
   </w:num>
 </w:numbering>
@@ -4672,6 +5226,7 @@
     <w:lsdException w:name="HTML Sample" w:semiHidden="1" w:unhideWhenUsed="1"/>
     <w:lsdException w:name="HTML Typewriter" w:semiHidden="1" w:unhideWhenUsed="1"/>
     <w:lsdException w:name="HTML Variable" w:semiHidden="1" w:unhideWhenUsed="1"/>
+    <w:lsdException w:name="Normal Table" w:semiHidden="1" w:unhideWhenUsed="1"/>
     <w:lsdException w:name="annotation subject" w:semiHidden="1" w:unhideWhenUsed="1"/>
     <w:lsdException w:name="No List" w:semiHidden="1" w:unhideWhenUsed="1"/>
     <w:lsdException w:name="Outline List 1" w:semiHidden="1" w:unhideWhenUsed="1"/>
@@ -4718,8 +5273,10 @@
     <w:lsdException w:name="Table Subtle 2" w:semiHidden="1" w:unhideWhenUsed="1"/>
     <w:lsdException w:name="Table Web 1" w:semiHidden="1" w:unhideWhenUsed="1"/>
     <w:lsdException w:name="Table Web 2" w:semiHidden="1" w:unhideWhenUsed="1"/>
+    <w:lsdException w:name="Table Web 3" w:semiHidden="1" w:unhideWhenUsed="1"/>
     <w:lsdException w:name="Balloon Text" w:semiHidden="1" w:unhideWhenUsed="1"/>
     <w:lsdException w:name="Table Grid" w:uiPriority="39"/>
+    <w:lsdException w:name="Table Theme" w:semiHidden="1" w:unhideWhenUsed="1"/>
     <w:lsdException w:name="Placeholder Text" w:semiHidden="1"/>
     <w:lsdException w:name="No Spacing" w:uiPriority="1" w:qFormat="1"/>
     <w:lsdException w:name="Light Shading" w:uiPriority="60"/>

</xml_diff>